<commit_message>
add plot for all curves
</commit_message>
<xml_diff>
--- a/Assignment-2/jmartinez91-analysis.docx
+++ b/Assignment-2/jmartinez91-analysis.docx
@@ -2595,9 +2595,9 @@
         <w:lastRenderedPageBreak/>
         <w:drawing>
           <wp:inline distT="0" distB="0" distL="0" distR="0">
-            <wp:extent cx="2953412" cy="2226734"/>
-            <wp:effectExtent l="0" t="0" r="5715" b="0"/>
-            <wp:docPr id="1" name="Picture 1"/>
+            <wp:extent cx="2959376" cy="2218267"/>
+            <wp:effectExtent l="0" t="0" r="0" b="4445"/>
+            <wp:docPr id="13" name="Picture 13"/>
             <wp:cNvGraphicFramePr>
               <a:graphicFrameLocks xmlns:a="http://schemas.openxmlformats.org/drawingml/2006/main" noChangeAspect="1"/>
             </wp:cNvGraphicFramePr>
@@ -2605,7 +2605,7 @@
               <a:graphicData uri="http://schemas.openxmlformats.org/drawingml/2006/picture">
                 <pic:pic xmlns:pic="http://schemas.openxmlformats.org/drawingml/2006/picture">
                   <pic:nvPicPr>
-                    <pic:cNvPr id="1" name="Screen Shot 2018-03-09 at 7.06.56 PM.png"/>
+                    <pic:cNvPr id="13" name="Screen Shot 2018-03-09 at 8.56.59 PM.png"/>
                     <pic:cNvPicPr/>
                   </pic:nvPicPr>
                   <pic:blipFill>
@@ -2623,7 +2623,7 @@
                   <pic:spPr>
                     <a:xfrm>
                       <a:off x="0" y="0"/>
-                      <a:ext cx="2975192" cy="2243155"/>
+                      <a:ext cx="2978458" cy="2232570"/>
                     </a:xfrm>
                     <a:prstGeom prst="rect">
                       <a:avLst/>
@@ -2641,9 +2641,9 @@
         </w:rPr>
         <w:drawing>
           <wp:inline distT="0" distB="0" distL="0" distR="0">
-            <wp:extent cx="2947620" cy="2218902"/>
-            <wp:effectExtent l="0" t="0" r="0" b="3810"/>
-            <wp:docPr id="2" name="Picture 2"/>
+            <wp:extent cx="2954867" cy="2218360"/>
+            <wp:effectExtent l="0" t="0" r="4445" b="4445"/>
+            <wp:docPr id="14" name="Picture 14"/>
             <wp:cNvGraphicFramePr>
               <a:graphicFrameLocks xmlns:a="http://schemas.openxmlformats.org/drawingml/2006/main" noChangeAspect="1"/>
             </wp:cNvGraphicFramePr>
@@ -2651,7 +2651,7 @@
               <a:graphicData uri="http://schemas.openxmlformats.org/drawingml/2006/picture">
                 <pic:pic xmlns:pic="http://schemas.openxmlformats.org/drawingml/2006/picture">
                   <pic:nvPicPr>
-                    <pic:cNvPr id="2" name="Screen Shot 2018-03-09 at 7.06.38 PM.png"/>
+                    <pic:cNvPr id="14" name="Screen Shot 2018-03-09 at 8.57.31 PM.png"/>
                     <pic:cNvPicPr/>
                   </pic:nvPicPr>
                   <pic:blipFill>
@@ -2669,7 +2669,7 @@
                   <pic:spPr>
                     <a:xfrm>
                       <a:off x="0" y="0"/>
-                      <a:ext cx="2962401" cy="2230029"/>
+                      <a:ext cx="2986658" cy="2242227"/>
                     </a:xfrm>
                     <a:prstGeom prst="rect">
                       <a:avLst/>
@@ -2705,7 +2705,12 @@
       <w:proofErr w:type="spellEnd"/>
       <w:proofErr w:type="gramEnd"/>
       <w:r>
-        <w:t xml:space="preserve"> neighbors for optima. However, unlike with RHC that selects the highest neighbor no matter what, SA has a probability of selecting a neighbor that is not necessarily the highest. In regard to terminology here, we refer to selecting the highest neighbor as exploiting. Since it is exploiting the neighbor with the highest value in these comparisons, the naming convention makes sense. On the contrary, the idea of choosing a lesser neighbor in hopes of finding </w:t>
+        <w:t xml:space="preserve"> neighbors for optima. However, unlike with RHC that selects the highest neighbor no matter what, SA has a probability of selecting a neighbor that is not necessa</w:t>
+      </w:r>
+      <w:bookmarkStart w:id="0" w:name="_GoBack"/>
+      <w:bookmarkEnd w:id="0"/>
+      <w:r>
+        <w:t xml:space="preserve">rily the highest. In regard to terminology here, we refer to selecting the highest neighbor as exploiting. Since it is exploiting the neighbor with the highest value in these comparisons, the naming convention makes sense. On the contrary, the idea of choosing a lesser neighbor in hopes of finding </w:t>
       </w:r>
       <w:r>
         <w:t>a better optimum</w:t>
@@ -2785,9 +2790,9 @@
         <w:lastRenderedPageBreak/>
         <w:drawing>
           <wp:inline distT="0" distB="0" distL="0" distR="0">
-            <wp:extent cx="2951384" cy="2218267"/>
+            <wp:extent cx="2959376" cy="2218267"/>
             <wp:effectExtent l="0" t="0" r="0" b="4445"/>
-            <wp:docPr id="4" name="Picture 4"/>
+            <wp:docPr id="12" name="Picture 12"/>
             <wp:cNvGraphicFramePr>
               <a:graphicFrameLocks xmlns:a="http://schemas.openxmlformats.org/drawingml/2006/main" noChangeAspect="1"/>
             </wp:cNvGraphicFramePr>
@@ -2795,7 +2800,7 @@
               <a:graphicData uri="http://schemas.openxmlformats.org/drawingml/2006/picture">
                 <pic:pic xmlns:pic="http://schemas.openxmlformats.org/drawingml/2006/picture">
                   <pic:nvPicPr>
-                    <pic:cNvPr id="4" name="Screen Shot 2018-03-09 at 7.52.12 PM.png"/>
+                    <pic:cNvPr id="12" name="Screen Shot 2018-03-09 at 8.53.33 PM.png"/>
                     <pic:cNvPicPr/>
                   </pic:nvPicPr>
                   <pic:blipFill>
@@ -2813,7 +2818,7 @@
                   <pic:spPr>
                     <a:xfrm>
                       <a:off x="0" y="0"/>
-                      <a:ext cx="2973625" cy="2234983"/>
+                      <a:ext cx="2977513" cy="2231862"/>
                     </a:xfrm>
                     <a:prstGeom prst="rect">
                       <a:avLst/>
@@ -2831,9 +2836,9 @@
         </w:rPr>
         <w:drawing>
           <wp:inline distT="0" distB="0" distL="0" distR="0">
-            <wp:extent cx="2954867" cy="2219624"/>
-            <wp:effectExtent l="0" t="0" r="4445" b="3175"/>
-            <wp:docPr id="5" name="Picture 5"/>
+            <wp:extent cx="2954867" cy="2218360"/>
+            <wp:effectExtent l="0" t="0" r="4445" b="4445"/>
+            <wp:docPr id="11" name="Picture 11"/>
             <wp:cNvGraphicFramePr>
               <a:graphicFrameLocks xmlns:a="http://schemas.openxmlformats.org/drawingml/2006/main" noChangeAspect="1"/>
             </wp:cNvGraphicFramePr>
@@ -2841,7 +2846,7 @@
               <a:graphicData uri="http://schemas.openxmlformats.org/drawingml/2006/picture">
                 <pic:pic xmlns:pic="http://schemas.openxmlformats.org/drawingml/2006/picture">
                   <pic:nvPicPr>
-                    <pic:cNvPr id="5" name="Screen Shot 2018-03-09 at 8.03.40 PM.png"/>
+                    <pic:cNvPr id="11" name="Screen Shot 2018-03-09 at 8.51.56 PM.png"/>
                     <pic:cNvPicPr/>
                   </pic:nvPicPr>
                   <pic:blipFill>
@@ -2859,7 +2864,7 @@
                   <pic:spPr>
                     <a:xfrm>
                       <a:off x="0" y="0"/>
-                      <a:ext cx="2971093" cy="2231813"/>
+                      <a:ext cx="2974452" cy="2233063"/>
                     </a:xfrm>
                     <a:prstGeom prst="rect">
                       <a:avLst/>
@@ -2989,12 +2994,7 @@
       </w:r>
       <w:r>
         <w:br/>
-        <w:t>When considering these parameters, a population of 55 had higher accuracy and lower error across the board for the validation set, indicating better generalization. The accuracy curve as well as the error curve for the population of 55 across the rest of the parameters can be seen in Figures 5 and 6, respectively. When analyzing all of these parameters, having a mating rate of 10 and mutation rate of 20 appears to be the best. This conclusion is drawn from the fact that it has the lowest validation error and highest validation accuracy, eluding to best generalization. In the learning curve of the parameters [55, 10, 20] we find that the training converges to (nearly) the same error as the test 12.1% and 12.3%, respectively. This indicates that the GA algorithm is not overfittin</w:t>
-      </w:r>
-      <w:bookmarkStart w:id="0" w:name="_GoBack"/>
-      <w:bookmarkEnd w:id="0"/>
-      <w:r>
-        <w:t>g.</w:t>
+        <w:t>When considering these parameters, a population of 55 had higher accuracy and lower error across the board for the validation set, indicating better generalization. The accuracy curve as well as the error curve for the population of 55 across the rest of the parameters can be seen in Figures 5 and 6, respectively. When analyzing all of these parameters, having a mating rate of 10 and mutation rate of 20 appears to be the best. This conclusion is drawn from the fact that it has the lowest validation error and highest validation accuracy, eluding to best generalization. In the learning curve of the parameters [55, 10, 20] we find that the training converges to (nearly) the same error as the test 12.1% and 12.3%, respectively. This indicates that the GA algorithm is not overfitting.</w:t>
       </w:r>
     </w:p>
     <w:p/>
@@ -3052,9 +3052,9 @@
         </w:rPr>
         <w:drawing>
           <wp:inline distT="0" distB="0" distL="0" distR="0">
-            <wp:extent cx="2956726" cy="2221019"/>
-            <wp:effectExtent l="0" t="0" r="2540" b="1905"/>
-            <wp:docPr id="7" name="Picture 7"/>
+            <wp:extent cx="2954867" cy="2219623"/>
+            <wp:effectExtent l="0" t="0" r="4445" b="3175"/>
+            <wp:docPr id="10" name="Picture 10"/>
             <wp:cNvGraphicFramePr>
               <a:graphicFrameLocks xmlns:a="http://schemas.openxmlformats.org/drawingml/2006/main" noChangeAspect="1"/>
             </wp:cNvGraphicFramePr>
@@ -3062,7 +3062,7 @@
               <a:graphicData uri="http://schemas.openxmlformats.org/drawingml/2006/picture">
                 <pic:pic xmlns:pic="http://schemas.openxmlformats.org/drawingml/2006/picture">
                   <pic:nvPicPr>
-                    <pic:cNvPr id="7" name="Screen Shot 2018-03-09 at 8.29.23 PM.png"/>
+                    <pic:cNvPr id="10" name="Screen Shot 2018-03-09 at 8.49.46 PM.png"/>
                     <pic:cNvPicPr/>
                   </pic:nvPicPr>
                   <pic:blipFill>
@@ -3080,7 +3080,7 @@
                   <pic:spPr>
                     <a:xfrm>
                       <a:off x="0" y="0"/>
-                      <a:ext cx="2978994" cy="2237746"/>
+                      <a:ext cx="2977673" cy="2236754"/>
                     </a:xfrm>
                     <a:prstGeom prst="rect">
                       <a:avLst/>

</xml_diff>